<commit_message>
Analysis of Purchase trends across gender and age demographics in games sales data using pandas
</commit_message>
<xml_diff>
--- a/PREWORK_NGR/July10/Heroes Of Pymoli Data Analysis Observations.docx
+++ b/PREWORK_NGR/July10/Heroes Of Pymoli Data Analysis Observations.docx
@@ -41,13 +41,7 @@
         <w:rPr>
           <w:b/>
         </w:rPr>
-        <w:t xml:space="preserve"> Data Analysis</w:t>
-      </w:r>
-      <w:r>
-        <w:rPr>
-          <w:b/>
-        </w:rPr>
-        <w:t xml:space="preserve"> Observations</w:t>
+        <w:t xml:space="preserve"> Data Analysis Observations</w:t>
       </w:r>
     </w:p>
     <w:p/>
@@ -60,13 +54,7 @@
         </w:numPr>
       </w:pPr>
       <w:r>
-        <w:t xml:space="preserve">Of the </w:t>
-      </w:r>
-      <w:r>
-        <w:t>576</w:t>
-      </w:r>
-      <w:r>
-        <w:t xml:space="preserve"> active players, the </w:t>
+        <w:t xml:space="preserve">Of the 576 active players, the </w:t>
       </w:r>
       <w:proofErr w:type="gramStart"/>
       <w:r>
@@ -86,19 +74,7 @@
         </w:numPr>
       </w:pPr>
       <w:r>
-        <w:t>Our peak age demographic falls between 20-24 (4</w:t>
-      </w:r>
-      <w:r>
-        <w:t>7</w:t>
-      </w:r>
-      <w:r>
-        <w:t>%) with secondary groups falling between 15-19 (</w:t>
-      </w:r>
-      <w:r>
-        <w:t>17%</w:t>
-      </w:r>
-      <w:r>
-        <w:t>).</w:t>
+        <w:t>Our peak age demographic falls between 20-24 (47%) with secondary groups falling between 15-19 (17%).</w:t>
       </w:r>
     </w:p>
     <w:p>
@@ -120,16 +96,8 @@
       <w:r>
         <w:t xml:space="preserve">, </w:t>
       </w:r>
-      <w:bookmarkStart w:id="0" w:name="_GoBack"/>
-      <w:bookmarkEnd w:id="0"/>
-      <w:r>
-        <w:t>Last Hope of the Breaking Storm</w:t>
-      </w:r>
-      <w:r>
-        <w:t xml:space="preserve"> with a total purchase value of </w:t>
-      </w:r>
-      <w:r>
-        <w:t>$50.76</w:t>
+      <w:r>
+        <w:t>Last Hope of the Breaking Storm with a total purchase value of $50.76</w:t>
       </w:r>
     </w:p>
     <w:p>
@@ -164,48 +132,68 @@
     </w:p>
     <w:p>
       <w:pPr>
-        <w:ind w:left="360"/>
-      </w:pPr>
-      <w:r>
-        <w:t xml:space="preserve">                    </w:t>
-      </w:r>
+        <w:pStyle w:val="ListParagraph"/>
+        <w:numPr>
+          <w:ilvl w:val="2"/>
+          <w:numId w:val="2"/>
+        </w:numPr>
+      </w:pPr>
       <w:r>
         <w:t xml:space="preserve">Wolf                                   </w:t>
       </w:r>
     </w:p>
     <w:p>
-      <w:r>
-        <w:t xml:space="preserve">                           </w:t>
-      </w:r>
+      <w:pPr>
+        <w:pStyle w:val="ListParagraph"/>
+        <w:numPr>
+          <w:ilvl w:val="2"/>
+          <w:numId w:val="2"/>
+        </w:numPr>
+      </w:pPr>
       <w:r>
         <w:t xml:space="preserve">Persuasion                             </w:t>
       </w:r>
     </w:p>
     <w:p>
-      <w:r>
-        <w:t xml:space="preserve">                           </w:t>
-      </w:r>
+      <w:pPr>
+        <w:pStyle w:val="ListParagraph"/>
+        <w:numPr>
+          <w:ilvl w:val="2"/>
+          <w:numId w:val="2"/>
+        </w:numPr>
+      </w:pPr>
       <w:r>
         <w:t xml:space="preserve">Lightning, Etcher of the King          </w:t>
       </w:r>
     </w:p>
     <w:p>
-      <w:r>
-        <w:t xml:space="preserve">                           </w:t>
-      </w:r>
+      <w:pPr>
+        <w:pStyle w:val="ListParagraph"/>
+        <w:numPr>
+          <w:ilvl w:val="2"/>
+          <w:numId w:val="2"/>
+        </w:numPr>
+      </w:pPr>
       <w:r>
         <w:t xml:space="preserve">Shadow Strike, Glory of Ending Hope    </w:t>
       </w:r>
     </w:p>
     <w:p>
-      <w:r>
-        <w:t xml:space="preserve">                           </w:t>
-      </w:r>
-      <w:r>
-        <w:t xml:space="preserve">Pursuit, Cudgel of Necromancy          </w:t>
+      <w:pPr>
+        <w:pStyle w:val="ListParagraph"/>
+        <w:numPr>
+          <w:ilvl w:val="2"/>
+          <w:numId w:val="2"/>
+        </w:numPr>
+      </w:pPr>
+      <w:r>
+        <w:t xml:space="preserve">Pursuit, Cudgel of Necromancy         </w:t>
       </w:r>
     </w:p>
-    <w:p/>
+    <w:p>
+      <w:bookmarkStart w:id="0" w:name="_GoBack"/>
+      <w:bookmarkEnd w:id="0"/>
+    </w:p>
     <w:sectPr>
       <w:pgSz w:w="12240" w:h="15840"/>
       <w:pgMar w:top="1440" w:right="1440" w:bottom="1440" w:left="1440" w:header="720" w:footer="720" w:gutter="0"/>
@@ -219,6 +207,92 @@
 <file path=word/numbering.xml><?xml version="1.0" encoding="utf-8"?>
 <w:numbering xmlns:wpc="http://schemas.microsoft.com/office/word/2010/wordprocessingCanvas" xmlns:cx="http://schemas.microsoft.com/office/drawing/2014/chartex" xmlns:cx1="http://schemas.microsoft.com/office/drawing/2015/9/8/chartex" xmlns:cx2="http://schemas.microsoft.com/office/drawing/2015/10/21/chartex" xmlns:cx3="http://schemas.microsoft.com/office/drawing/2016/5/9/chartex" xmlns:cx4="http://schemas.microsoft.com/office/drawing/2016/5/10/chartex" xmlns:cx5="http://schemas.microsoft.com/office/drawing/2016/5/11/chartex" xmlns:cx6="http://schemas.microsoft.com/office/drawing/2016/5/12/chartex" xmlns:cx7="http://schemas.microsoft.com/office/drawing/2016/5/13/chartex" xmlns:cx8="http://schemas.microsoft.com/office/drawing/2016/5/14/chartex" xmlns:mc="http://schemas.openxmlformats.org/markup-compatibility/2006" xmlns:aink="http://schemas.microsoft.com/office/drawing/2016/ink" xmlns:am3d="http://schemas.microsoft.com/office/drawing/2017/model3d" xmlns:o="urn:schemas-microsoft-com:office:office" xmlns:r="http://schemas.openxmlformats.org/officeDocument/2006/relationships" xmlns:m="http://schemas.openxmlformats.org/officeDocument/2006/math" xmlns:v="urn:schemas-microsoft-com:vml" xmlns:wp14="http://schemas.microsoft.com/office/word/2010/wordprocessingDrawing" xmlns:wp="http://schemas.openxmlformats.org/drawingml/2006/wordprocessingDrawing" xmlns:w10="urn:schemas-microsoft-com:office:word" xmlns:w="http://schemas.openxmlformats.org/wordprocessingml/2006/main" xmlns:w14="http://schemas.microsoft.com/office/word/2010/wordml" xmlns:w15="http://schemas.microsoft.com/office/word/2012/wordml" xmlns:w16cid="http://schemas.microsoft.com/office/word/2016/wordml/cid" xmlns:w16se="http://schemas.microsoft.com/office/word/2015/wordml/symex" xmlns:wpg="http://schemas.microsoft.com/office/word/2010/wordprocessingGroup" xmlns:wpi="http://schemas.microsoft.com/office/word/2010/wordprocessingInk" xmlns:wne="http://schemas.microsoft.com/office/word/2006/wordml" xmlns:wps="http://schemas.microsoft.com/office/word/2010/wordprocessingShape" mc:Ignorable="w14 w15 w16se w16cid wp14">
   <w:abstractNum w:abstractNumId="0" w15:restartNumberingAfterBreak="0">
+    <w:nsid w:val="44F371A5"/>
+    <w:multiLevelType w:val="hybridMultilevel"/>
+    <w:tmpl w:val="3782E324"/>
+    <w:lvl w:ilvl="0" w:tplc="0409000F">
+      <w:start w:val="1"/>
+      <w:numFmt w:val="decimal"/>
+      <w:lvlText w:val="%1."/>
+      <w:lvlJc w:val="left"/>
+      <w:pPr>
+        <w:ind w:left="720" w:hanging="360"/>
+      </w:pPr>
+    </w:lvl>
+    <w:lvl w:ilvl="1" w:tplc="04090019" w:tentative="1">
+      <w:start w:val="1"/>
+      <w:numFmt w:val="lowerLetter"/>
+      <w:lvlText w:val="%2."/>
+      <w:lvlJc w:val="left"/>
+      <w:pPr>
+        <w:ind w:left="1440" w:hanging="360"/>
+      </w:pPr>
+    </w:lvl>
+    <w:lvl w:ilvl="2" w:tplc="0409001B">
+      <w:start w:val="1"/>
+      <w:numFmt w:val="lowerRoman"/>
+      <w:lvlText w:val="%3."/>
+      <w:lvlJc w:val="right"/>
+      <w:pPr>
+        <w:ind w:left="2160" w:hanging="180"/>
+      </w:pPr>
+    </w:lvl>
+    <w:lvl w:ilvl="3" w:tplc="0409000F" w:tentative="1">
+      <w:start w:val="1"/>
+      <w:numFmt w:val="decimal"/>
+      <w:lvlText w:val="%4."/>
+      <w:lvlJc w:val="left"/>
+      <w:pPr>
+        <w:ind w:left="2880" w:hanging="360"/>
+      </w:pPr>
+    </w:lvl>
+    <w:lvl w:ilvl="4" w:tplc="04090019" w:tentative="1">
+      <w:start w:val="1"/>
+      <w:numFmt w:val="lowerLetter"/>
+      <w:lvlText w:val="%5."/>
+      <w:lvlJc w:val="left"/>
+      <w:pPr>
+        <w:ind w:left="3600" w:hanging="360"/>
+      </w:pPr>
+    </w:lvl>
+    <w:lvl w:ilvl="5" w:tplc="0409001B" w:tentative="1">
+      <w:start w:val="1"/>
+      <w:numFmt w:val="lowerRoman"/>
+      <w:lvlText w:val="%6."/>
+      <w:lvlJc w:val="right"/>
+      <w:pPr>
+        <w:ind w:left="4320" w:hanging="180"/>
+      </w:pPr>
+    </w:lvl>
+    <w:lvl w:ilvl="6" w:tplc="0409000F" w:tentative="1">
+      <w:start w:val="1"/>
+      <w:numFmt w:val="decimal"/>
+      <w:lvlText w:val="%7."/>
+      <w:lvlJc w:val="left"/>
+      <w:pPr>
+        <w:ind w:left="5040" w:hanging="360"/>
+      </w:pPr>
+    </w:lvl>
+    <w:lvl w:ilvl="7" w:tplc="04090019" w:tentative="1">
+      <w:start w:val="1"/>
+      <w:numFmt w:val="lowerLetter"/>
+      <w:lvlText w:val="%8."/>
+      <w:lvlJc w:val="left"/>
+      <w:pPr>
+        <w:ind w:left="5760" w:hanging="360"/>
+      </w:pPr>
+    </w:lvl>
+    <w:lvl w:ilvl="8" w:tplc="0409001B" w:tentative="1">
+      <w:start w:val="1"/>
+      <w:numFmt w:val="lowerRoman"/>
+      <w:lvlText w:val="%9."/>
+      <w:lvlJc w:val="right"/>
+      <w:pPr>
+        <w:ind w:left="6480" w:hanging="180"/>
+      </w:pPr>
+    </w:lvl>
+  </w:abstractNum>
+  <w:abstractNum w:abstractNumId="1" w15:restartNumberingAfterBreak="0">
     <w:nsid w:val="52F53E2E"/>
     <w:multiLevelType w:val="hybridMultilevel"/>
     <w:tmpl w:val="55840794"/>
@@ -332,6 +406,9 @@
     </w:lvl>
   </w:abstractNum>
   <w:num w:numId="1">
+    <w:abstractNumId w:val="1"/>
+  </w:num>
+  <w:num w:numId="2">
     <w:abstractNumId w:val="0"/>
   </w:num>
 </w:numbering>

</xml_diff>